<commit_message>
change doc file for ukraine statement
</commit_message>
<xml_diff>
--- a/Statement/documents/statement_ukraine.docx
+++ b/Statement/documents/statement_ukraine.docx
@@ -349,8 +349,6 @@
         </w:rPr>
         <w:t xml:space="preserve"> у</w:t>
       </w:r>
-      <w:bookmarkStart w:id="0" w:name="_GoBack"/>
-      <w:bookmarkEnd w:id="0"/>
       <w:r>
         <w:rPr>
           <w:sz w:val="28"/>
@@ -775,8 +773,10 @@
           <w:szCs w:val="28"/>
           <w:u w:val="single"/>
         </w:rPr>
-        <w:t>BasisOfBusinessTrip</w:t>
-      </w:r>
+        <w:t>Basis</w:t>
+      </w:r>
+      <w:bookmarkStart w:id="0" w:name="_GoBack"/>
+      <w:bookmarkEnd w:id="0"/>
       <w:r>
         <w:rPr>
           <w:sz w:val="28"/>

</xml_diff>